<commit_message>
gesponsort "durch" mit "von" ersetzen und eine version mit verzierung
</commit_message>
<xml_diff>
--- a/urkunde.docx
+++ b/urkunde.docx
@@ -324,7 +324,7 @@
           <w:noProof/>
         </w:rPr>
         <w:drawing>
-          <wp:anchor distT="0" distB="0" distL="114300" distR="114300" simplePos="0" relativeHeight="251659264" behindDoc="0" locked="0" layoutInCell="1" allowOverlap="1" wp14:anchorId="10A71CF9" wp14:editId="6D6E30B2">
+          <wp:anchor distT="0" distB="0" distL="114300" distR="114300" simplePos="0" relativeHeight="251659264" behindDoc="0" locked="0" layoutInCell="1" allowOverlap="1" wp14:anchorId="10A71CF9" wp14:editId="062BED35">
             <wp:simplePos x="0" y="0"/>
             <wp:positionH relativeFrom="margin">
               <wp:align>center</wp:align>
@@ -535,11 +535,9 @@
     <w:r>
       <w:t xml:space="preserve"> </w:t>
     </w:r>
-    <w:proofErr w:type="spellStart"/>
     <w:r>
-      <w:t>durch</w:t>
+      <w:t>von</w:t>
     </w:r>
-    <w:proofErr w:type="spellEnd"/>
     <w:r>
       <w:t>:</w:t>
     </w:r>

</xml_diff>